<commit_message>
complete post request for sign up
</commit_message>
<xml_diff>
--- a/Riding Mechanic_Tests.docx
+++ b/Riding Mechanic_Tests.docx
@@ -78,7 +78,13 @@
           <w:tcPr>
             <w:tcW w:w="1460" w:type="dxa"/>
           </w:tcPr>
-          <w:p/>
+          <w:p>
+            <w:r>
+              <w:t>2016/10/20</w:t>
+            </w:r>
+            <w:bookmarkStart w:id="0" w:name="_GoBack"/>
+            <w:bookmarkEnd w:id="0"/>
+          </w:p>
         </w:tc>
         <w:tc>
           <w:tcPr>
@@ -245,8 +251,6 @@
             <w:r>
               <w:t>#UI</w:t>
             </w:r>
-            <w:bookmarkStart w:id="0" w:name="_GoBack"/>
-            <w:bookmarkEnd w:id="0"/>
           </w:p>
         </w:tc>
         <w:tc>

</xml_diff>